<commit_message>
Update the Android deployment documentation.
</commit_message>
<xml_diff>
--- a/Documentation/Sprint 4/How to build a signed APK.docx
+++ b/Documentation/Sprint 4/How to build a signed APK.docx
@@ -219,6 +219,7 @@
       </w:pPr>
       <w:r>
         <w:rPr>
+          <w:noProof/>
           <w:lang w:val="en-US"/>
         </w:rPr>
         <w:drawing>
@@ -634,24 +635,20 @@
         </w:rPr>
         <w:t xml:space="preserve"> window. (If you just </w:t>
       </w:r>
-      <w:hyperlink r:id="rId7" w:anchor="generate-key" w:history="1">
-        <w:r>
-          <w:rPr>
-            <w:rStyle w:val="Hyperlink"/>
-            <w:lang w:val="en-US"/>
-          </w:rPr>
-          <w:t xml:space="preserve">generated a key and </w:t>
-        </w:r>
-        <w:proofErr w:type="spellStart"/>
-        <w:r>
-          <w:rPr>
-            <w:rStyle w:val="Hyperlink"/>
-            <w:lang w:val="en-US"/>
-          </w:rPr>
-          <w:t>keystore</w:t>
-        </w:r>
-        <w:proofErr w:type="spellEnd"/>
-      </w:hyperlink>
+      <w:r>
+        <w:rPr>
+          <w:lang w:val="en-US"/>
+        </w:rPr>
+        <w:t xml:space="preserve">generated a key and </w:t>
+      </w:r>
+      <w:proofErr w:type="spellStart"/>
+      <w:r>
+        <w:rPr>
+          <w:lang w:val="en-US"/>
+        </w:rPr>
+        <w:t>keystore</w:t>
+      </w:r>
+      <w:proofErr w:type="spellEnd"/>
       <w:r>
         <w:rPr>
           <w:lang w:val="en-US"/>
@@ -766,15 +763,20 @@
         </w:rPr>
         <w:t xml:space="preserve"> instead, you should specify your app signing key. For more information, see </w:t>
       </w:r>
-      <w:hyperlink r:id="rId8" w:anchor="manage-key" w:history="1">
-        <w:r>
-          <w:rPr>
-            <w:rStyle w:val="Hyperlink"/>
-            <w:lang w:val="en-US"/>
-          </w:rPr>
-          <w:t>Manage your key</w:t>
-        </w:r>
-      </w:hyperlink>
+      <w:r>
+        <w:rPr>
+          <w:lang w:val="en-US"/>
+        </w:rPr>
+        <w:t>Manag</w:t>
+      </w:r>
+      <w:bookmarkStart w:id="0" w:name="_GoBack"/>
+      <w:bookmarkEnd w:id="0"/>
+      <w:r>
+        <w:rPr>
+          <w:lang w:val="en-US"/>
+        </w:rPr>
+        <w:t>e your key</w:t>
+      </w:r>
       <w:r>
         <w:rPr>
           <w:lang w:val="en-US"/>
@@ -790,6 +792,7 @@
       </w:pPr>
       <w:r>
         <w:rPr>
+          <w:noProof/>
           <w:lang w:val="en-US"/>
         </w:rPr>
         <w:drawing>
@@ -810,7 +813,7 @@
                     </pic:cNvPicPr>
                   </pic:nvPicPr>
                   <pic:blipFill>
-                    <a:blip r:embed="rId9">
+                    <a:blip r:embed="rId7">
                       <a:extLst>
                         <a:ext uri="{28A0092B-C50C-407E-A947-70E740481C1C}">
                           <a14:useLocalDpi xmlns:a14="http://schemas.microsoft.com/office/drawing/2010/main" val="0"/>
@@ -903,6 +906,7 @@
       </w:pPr>
       <w:r>
         <w:rPr>
+          <w:noProof/>
           <w:lang w:val="en-US"/>
         </w:rPr>
         <w:drawing>
@@ -923,7 +927,7 @@
                     </pic:cNvPicPr>
                   </pic:nvPicPr>
                   <pic:blipFill>
-                    <a:blip r:embed="rId10">
+                    <a:blip r:embed="rId8">
                       <a:extLst>
                         <a:ext uri="{28A0092B-C50C-407E-A947-70E740481C1C}">
                           <a14:useLocalDpi xmlns:a14="http://schemas.microsoft.com/office/drawing/2010/main" val="0"/>
@@ -1052,7 +1056,7 @@
                     <pic:cNvPicPr/>
                   </pic:nvPicPr>
                   <pic:blipFill>
-                    <a:blip r:embed="rId11">
+                    <a:blip r:embed="rId9">
                       <a:extLst>
                         <a:ext uri="{28A0092B-C50C-407E-A947-70E740481C1C}">
                           <a14:useLocalDpi xmlns:a14="http://schemas.microsoft.com/office/drawing/2010/main" val="0"/>
@@ -1098,8 +1102,6 @@
         </w:rPr>
         <w:t xml:space="preserve">Note: </w:t>
       </w:r>
-      <w:bookmarkStart w:id="0" w:name="_GoBack"/>
-      <w:bookmarkEnd w:id="0"/>
       <w:r>
         <w:rPr>
           <w:lang w:val="en-US"/>
@@ -1779,6 +1781,7 @@
   <w:style w:type="character" w:default="1" w:styleId="DefaultParagraphFont">
     <w:name w:val="Default Paragraph Font"/>
     <w:uiPriority w:val="1"/>
+    <w:semiHidden/>
     <w:unhideWhenUsed/>
   </w:style>
   <w:style w:type="table" w:default="1" w:styleId="TableNormal">
@@ -2117,7 +2120,7 @@
 </file>
 
 <file path=customXml/itemProps1.xml><?xml version="1.0" encoding="utf-8"?>
-<ds:datastoreItem xmlns:ds="http://schemas.openxmlformats.org/officeDocument/2006/customXml" ds:itemID="{EC084F17-2E6D-42CB-A48F-49A0E9A89B0F}">
+<ds:datastoreItem xmlns:ds="http://schemas.openxmlformats.org/officeDocument/2006/customXml" ds:itemID="{1B3318DD-9377-42C1-ADEE-092102C2AA70}">
   <ds:schemaRefs>
     <ds:schemaRef ds:uri="http://schemas.openxmlformats.org/officeDocument/2006/bibliography"/>
   </ds:schemaRefs>

</xml_diff>

<commit_message>
Update the Android deployment doc.
</commit_message>
<xml_diff>
--- a/Documentation/Sprint 4/How to build a signed APK.docx
+++ b/Documentation/Sprint 4/How to build a signed APK.docx
@@ -31,6 +31,43 @@
           <w:lang w:val="en-US"/>
         </w:rPr>
       </w:pPr>
+    </w:p>
+    <w:p>
+      <w:pPr>
+        <w:rPr>
+          <w:lang w:val="en-US"/>
+        </w:rPr>
+      </w:pPr>
+      <w:r>
+        <w:rPr>
+          <w:b/>
+          <w:lang w:val="en-US"/>
+        </w:rPr>
+        <w:t xml:space="preserve">NOTE: </w:t>
+      </w:r>
+      <w:r>
+        <w:rPr>
+          <w:color w:val="FF0000"/>
+          <w:lang w:val="en-US"/>
+        </w:rPr>
+        <w:t xml:space="preserve">Make sure to save the </w:t>
+      </w:r>
+      <w:proofErr w:type="spellStart"/>
+      <w:r>
+        <w:rPr>
+          <w:color w:val="FF0000"/>
+          <w:lang w:val="en-US"/>
+        </w:rPr>
+        <w:t>keystore</w:t>
+      </w:r>
+      <w:proofErr w:type="spellEnd"/>
+      <w:r>
+        <w:rPr>
+          <w:color w:val="FF0000"/>
+          <w:lang w:val="en-US"/>
+        </w:rPr>
+        <w:t xml:space="preserve"> password, the key alias and the key password. You will need them later in this tutorial.</w:t>
+      </w:r>
     </w:p>
     <w:p>
       <w:pPr>
@@ -346,6 +383,7 @@
           <w:bCs/>
           <w:lang w:val="en-US"/>
         </w:rPr>
+        <w:lastRenderedPageBreak/>
         <w:t>Key store path:</w:t>
       </w:r>
       <w:r>
@@ -385,7 +423,6 @@
           <w:bCs/>
           <w:lang w:val="en-US"/>
         </w:rPr>
-        <w:lastRenderedPageBreak/>
         <w:t>Password:</w:t>
       </w:r>
       <w:r>
@@ -577,211 +614,39 @@
           <w:lang w:val="en-US"/>
         </w:rPr>
       </w:pPr>
-    </w:p>
-    <w:p>
-      <w:pPr>
-        <w:rPr>
-          <w:lang w:val="en-US"/>
-        </w:rPr>
-      </w:pPr>
-      <w:r>
-        <w:rPr>
-          <w:lang w:val="en-US"/>
-        </w:rPr>
-        <w:t xml:space="preserve">To manually sign your APK for release in Android Studio, follow these steps: </w:t>
-      </w:r>
-    </w:p>
-    <w:p>
-      <w:pPr>
-        <w:numPr>
-          <w:ilvl w:val="0"/>
-          <w:numId w:val="2"/>
-        </w:numPr>
-        <w:rPr>
-          <w:lang w:val="en-US"/>
-        </w:rPr>
-      </w:pPr>
-      <w:r>
-        <w:rPr>
-          <w:lang w:val="en-US"/>
-        </w:rPr>
-        <w:t xml:space="preserve">Click </w:t>
-      </w:r>
-      <w:r>
-        <w:rPr>
-          <w:b/>
-          <w:bCs/>
-          <w:lang w:val="en-US"/>
-        </w:rPr>
-        <w:t>Build &gt; Generate Signed APK</w:t>
-      </w:r>
-      <w:r>
-        <w:rPr>
-          <w:lang w:val="en-US"/>
-        </w:rPr>
-        <w:t xml:space="preserve"> to open the </w:t>
-      </w:r>
-      <w:r>
-        <w:rPr>
-          <w:b/>
-          <w:bCs/>
-          <w:lang w:val="en-US"/>
-        </w:rPr>
-        <w:t>Generate Signed APK</w:t>
-      </w:r>
-      <w:r>
-        <w:rPr>
-          <w:lang w:val="en-US"/>
-        </w:rPr>
-        <w:t xml:space="preserve"> window. (If you just </w:t>
-      </w:r>
-      <w:r>
-        <w:rPr>
-          <w:lang w:val="en-US"/>
-        </w:rPr>
-        <w:t xml:space="preserve">generated a key and </w:t>
+      <w:r>
+        <w:rPr>
+          <w:lang w:val="en-US"/>
+        </w:rPr>
+        <w:t xml:space="preserve">So far, so good. Now, to build a release </w:t>
       </w:r>
       <w:proofErr w:type="spellStart"/>
       <w:r>
         <w:rPr>
           <w:lang w:val="en-US"/>
         </w:rPr>
-        <w:t>keystore</w:t>
+        <w:t>apk</w:t>
       </w:r>
       <w:proofErr w:type="spellEnd"/>
       <w:r>
         <w:rPr>
           <w:lang w:val="en-US"/>
         </w:rPr>
-        <w:t xml:space="preserve"> as described above, this window will already be open.) </w:t>
-      </w:r>
-    </w:p>
-    <w:p>
-      <w:pPr>
-        <w:numPr>
-          <w:ilvl w:val="0"/>
-          <w:numId w:val="2"/>
-        </w:numPr>
-        <w:rPr>
-          <w:lang w:val="en-US"/>
-        </w:rPr>
-      </w:pPr>
-      <w:r>
-        <w:rPr>
-          <w:lang w:val="en-US"/>
-        </w:rPr>
-        <w:t xml:space="preserve">On the </w:t>
-      </w:r>
-      <w:r>
-        <w:rPr>
-          <w:b/>
-          <w:bCs/>
-          <w:lang w:val="en-US"/>
-        </w:rPr>
-        <w:t>Generate Signed APK Wizard</w:t>
-      </w:r>
-      <w:r>
-        <w:rPr>
-          <w:lang w:val="en-US"/>
-        </w:rPr>
-        <w:t xml:space="preserve"> window, select a </w:t>
+        <w:t xml:space="preserve">, go to the Build menu and select </w:t>
       </w:r>
       <w:proofErr w:type="spellStart"/>
       <w:r>
         <w:rPr>
           <w:lang w:val="en-US"/>
         </w:rPr>
-        <w:t>keystore</w:t>
+        <w:t>Select</w:t>
       </w:r>
       <w:proofErr w:type="spellEnd"/>
       <w:r>
         <w:rPr>
           <w:lang w:val="en-US"/>
         </w:rPr>
-        <w:t xml:space="preserve">, a private key, and enter the passwords for both. (If you just created your </w:t>
-      </w:r>
-      <w:proofErr w:type="spellStart"/>
-      <w:r>
-        <w:rPr>
-          <w:lang w:val="en-US"/>
-        </w:rPr>
-        <w:t>keystore</w:t>
-      </w:r>
-      <w:proofErr w:type="spellEnd"/>
-      <w:r>
-        <w:rPr>
-          <w:lang w:val="en-US"/>
-        </w:rPr>
-        <w:t xml:space="preserve"> in the previous section, these fields are already populated for you.) Then click </w:t>
-      </w:r>
-      <w:r>
-        <w:rPr>
-          <w:b/>
-          <w:bCs/>
-          <w:lang w:val="en-US"/>
-        </w:rPr>
-        <w:t>Next</w:t>
-      </w:r>
-      <w:r>
-        <w:rPr>
-          <w:lang w:val="en-US"/>
-        </w:rPr>
-        <w:t xml:space="preserve">. </w:t>
-      </w:r>
-    </w:p>
-    <w:p>
-      <w:pPr>
-        <w:rPr>
-          <w:lang w:val="en-US"/>
-        </w:rPr>
-      </w:pPr>
-      <w:r>
-        <w:rPr>
-          <w:b/>
-          <w:bCs/>
-          <w:lang w:val="en-US"/>
-        </w:rPr>
-        <w:t>Note:</w:t>
-      </w:r>
-      <w:r>
-        <w:rPr>
-          <w:lang w:val="en-US"/>
-        </w:rPr>
-        <w:t xml:space="preserve"> If you are using Google Play App Signing, you should specify your upload key here. If you are managing your own app signing key and </w:t>
-      </w:r>
-      <w:proofErr w:type="spellStart"/>
-      <w:r>
-        <w:rPr>
-          <w:lang w:val="en-US"/>
-        </w:rPr>
-        <w:t>keystore</w:t>
-      </w:r>
-      <w:proofErr w:type="spellEnd"/>
-      <w:r>
-        <w:rPr>
-          <w:lang w:val="en-US"/>
-        </w:rPr>
-        <w:t xml:space="preserve"> instead, you should specify your app signing key. For more information, see </w:t>
-      </w:r>
-      <w:r>
-        <w:rPr>
-          <w:lang w:val="en-US"/>
-        </w:rPr>
-        <w:t>Manag</w:t>
-      </w:r>
-      <w:bookmarkStart w:id="0" w:name="_GoBack"/>
-      <w:bookmarkEnd w:id="0"/>
-      <w:r>
-        <w:rPr>
-          <w:lang w:val="en-US"/>
-        </w:rPr>
-        <w:t>e your key</w:t>
-      </w:r>
-      <w:r>
-        <w:rPr>
-          <w:lang w:val="en-US"/>
-        </w:rPr>
-        <w:t xml:space="preserve"> above. </w:t>
+        <w:t xml:space="preserve"> Build Variant.</w:t>
       </w:r>
     </w:p>
     <w:p>
@@ -797,9 +662,9 @@
         </w:rPr>
         <w:drawing>
           <wp:inline distT="0" distB="0" distL="0" distR="0">
-            <wp:extent cx="4314825" cy="2809875"/>
-            <wp:effectExtent l="0" t="0" r="9525" b="9525"/>
-            <wp:docPr id="5" name="Picture 5" descr="https://developer.android.com/studio/images/publish/generate-signed-apk-wizard_2-1_2x.png"/>
+            <wp:extent cx="2857500" cy="3937000"/>
+            <wp:effectExtent l="0" t="0" r="0" b="6350"/>
+            <wp:docPr id="2" name="Picture 2"/>
             <wp:cNvGraphicFramePr>
               <a:graphicFrameLocks xmlns:a="http://schemas.openxmlformats.org/drawingml/2006/main" noChangeAspect="1"/>
             </wp:cNvGraphicFramePr>
@@ -807,10 +672,8 @@
               <a:graphicData uri="http://schemas.openxmlformats.org/drawingml/2006/picture">
                 <pic:pic xmlns:pic="http://schemas.openxmlformats.org/drawingml/2006/picture">
                   <pic:nvPicPr>
-                    <pic:cNvPr id="0" name="Picture 13" descr="https://developer.android.com/studio/images/publish/generate-signed-apk-wizard_2-1_2x.png"/>
-                    <pic:cNvPicPr>
-                      <a:picLocks noChangeAspect="1" noChangeArrowheads="1"/>
-                    </pic:cNvPicPr>
+                    <pic:cNvPr id="2" name="BuildMenu.jpg"/>
+                    <pic:cNvPicPr/>
                   </pic:nvPicPr>
                   <pic:blipFill>
                     <a:blip r:embed="rId7">
@@ -820,23 +683,18 @@
                         </a:ext>
                       </a:extLst>
                     </a:blip>
-                    <a:srcRect/>
                     <a:stretch>
                       <a:fillRect/>
                     </a:stretch>
                   </pic:blipFill>
-                  <pic:spPr bwMode="auto">
+                  <pic:spPr>
                     <a:xfrm>
                       <a:off x="0" y="0"/>
-                      <a:ext cx="4314825" cy="2809875"/>
+                      <a:ext cx="2857500" cy="3937000"/>
                     </a:xfrm>
                     <a:prstGeom prst="rect">
                       <a:avLst/>
                     </a:prstGeom>
-                    <a:noFill/>
-                    <a:ln>
-                      <a:noFill/>
-                    </a:ln>
                   </pic:spPr>
                 </pic:pic>
               </a:graphicData>
@@ -853,25 +711,13 @@
       </w:pPr>
       <w:r>
         <w:rPr>
-          <w:b/>
-          <w:bCs/>
-          <w:lang w:val="en-US"/>
-        </w:rPr>
-        <w:t>Figure 4</w:t>
-      </w:r>
-      <w:r>
-        <w:rPr>
-          <w:lang w:val="en-US"/>
-        </w:rPr>
-        <w:t xml:space="preserve">. Select a private key in Android Studio. </w:t>
-      </w:r>
-    </w:p>
-    <w:p>
-      <w:pPr>
-        <w:numPr>
-          <w:ilvl w:val="0"/>
-          <w:numId w:val="2"/>
-        </w:numPr>
+          <w:lang w:val="en-US"/>
+        </w:rPr>
+        <w:br w:type="page"/>
+      </w:r>
+    </w:p>
+    <w:p>
+      <w:pPr>
         <w:rPr>
           <w:lang w:val="en-US"/>
         </w:rPr>
@@ -881,21 +727,7 @@
           <w:lang w:val="en-US"/>
         </w:rPr>
         <w:lastRenderedPageBreak/>
-        <w:t xml:space="preserve">On the next window, select a destination for the signed APK(s), select the build type, (if applicable) choose the product flavor(s), and click </w:t>
-      </w:r>
-      <w:r>
-        <w:rPr>
-          <w:b/>
-          <w:bCs/>
-          <w:lang w:val="en-US"/>
-        </w:rPr>
-        <w:t>Finish</w:t>
-      </w:r>
-      <w:r>
-        <w:rPr>
-          <w:lang w:val="en-US"/>
-        </w:rPr>
-        <w:t xml:space="preserve">. </w:t>
+        <w:t>The following menu will appear on the left under the project files.</w:t>
       </w:r>
     </w:p>
     <w:p>
@@ -911,9 +743,9 @@
         </w:rPr>
         <w:drawing>
           <wp:inline distT="0" distB="0" distL="0" distR="0">
-            <wp:extent cx="4314825" cy="2838450"/>
-            <wp:effectExtent l="0" t="0" r="9525" b="0"/>
-            <wp:docPr id="4" name="Picture 4" descr="https://developer.android.com/studio/images/publish/signed-apk-destination_2-1_2x.png"/>
+            <wp:extent cx="3429479" cy="6725589"/>
+            <wp:effectExtent l="0" t="0" r="0" b="0"/>
+            <wp:docPr id="3" name="Picture 3"/>
             <wp:cNvGraphicFramePr>
               <a:graphicFrameLocks xmlns:a="http://schemas.openxmlformats.org/drawingml/2006/main" noChangeAspect="1"/>
             </wp:cNvGraphicFramePr>
@@ -921,10 +753,8 @@
               <a:graphicData uri="http://schemas.openxmlformats.org/drawingml/2006/picture">
                 <pic:pic xmlns:pic="http://schemas.openxmlformats.org/drawingml/2006/picture">
                   <pic:nvPicPr>
-                    <pic:cNvPr id="0" name="Picture 14" descr="https://developer.android.com/studio/images/publish/signed-apk-destination_2-1_2x.png"/>
-                    <pic:cNvPicPr>
-                      <a:picLocks noChangeAspect="1" noChangeArrowheads="1"/>
-                    </pic:cNvPicPr>
+                    <pic:cNvPr id="3" name="BuildVariant.PNG"/>
+                    <pic:cNvPicPr/>
                   </pic:nvPicPr>
                   <pic:blipFill>
                     <a:blip r:embed="rId8">
@@ -934,23 +764,18 @@
                         </a:ext>
                       </a:extLst>
                     </a:blip>
-                    <a:srcRect/>
                     <a:stretch>
                       <a:fillRect/>
                     </a:stretch>
                   </pic:blipFill>
-                  <pic:spPr bwMode="auto">
+                  <pic:spPr>
                     <a:xfrm>
                       <a:off x="0" y="0"/>
-                      <a:ext cx="4314825" cy="2838450"/>
+                      <a:ext cx="3429479" cy="6725589"/>
                     </a:xfrm>
                     <a:prstGeom prst="rect">
                       <a:avLst/>
                     </a:prstGeom>
-                    <a:noFill/>
-                    <a:ln>
-                      <a:noFill/>
-                    </a:ln>
                   </pic:spPr>
                 </pic:pic>
               </a:graphicData>
@@ -967,84 +792,68 @@
       </w:pPr>
       <w:r>
         <w:rPr>
-          <w:b/>
-          <w:bCs/>
-          <w:lang w:val="en-US"/>
-        </w:rPr>
-        <w:t>Figure 5</w:t>
-      </w:r>
-      <w:r>
-        <w:rPr>
-          <w:lang w:val="en-US"/>
-        </w:rPr>
-        <w:t xml:space="preserve">. Generate signed APKs for the selected product flavors. </w:t>
-      </w:r>
-    </w:p>
-    <w:p>
-      <w:pPr>
-        <w:rPr>
-          <w:lang w:val="en-US"/>
-        </w:rPr>
-      </w:pPr>
-      <w:r>
-        <w:rPr>
-          <w:b/>
-          <w:bCs/>
-          <w:lang w:val="en-US"/>
-        </w:rPr>
-        <w:t>Note:</w:t>
-      </w:r>
-      <w:r>
-        <w:rPr>
-          <w:lang w:val="en-US"/>
-        </w:rPr>
-        <w:t xml:space="preserve"> If your project uses product flavors, you can select multiple product flavors while holding down the </w:t>
-      </w:r>
-      <w:r>
-        <w:rPr>
-          <w:b/>
-          <w:bCs/>
-          <w:lang w:val="en-US"/>
-        </w:rPr>
-        <w:t>Control</w:t>
-      </w:r>
-      <w:r>
-        <w:rPr>
-          <w:lang w:val="en-US"/>
-        </w:rPr>
-        <w:t xml:space="preserve"> key on Windows/Linux, or the </w:t>
-      </w:r>
-      <w:r>
-        <w:rPr>
-          <w:b/>
-          <w:bCs/>
-          <w:lang w:val="en-US"/>
-        </w:rPr>
-        <w:t>Command</w:t>
-      </w:r>
-      <w:r>
-        <w:rPr>
-          <w:lang w:val="en-US"/>
-        </w:rPr>
-        <w:t xml:space="preserve"> key on Mac OSX. Android Studio will generate a separate APK for each selected product flavor.</w:t>
-      </w:r>
+          <w:lang w:val="en-US"/>
+        </w:rPr>
+        <w:t>Make sure the build variant for the app module is release.</w:t>
+      </w:r>
+    </w:p>
+    <w:p>
+      <w:pPr>
+        <w:rPr>
+          <w:lang w:val="en-US"/>
+        </w:rPr>
+      </w:pPr>
+      <w:r>
+        <w:rPr>
+          <w:lang w:val="en-US"/>
+        </w:rPr>
+        <w:br w:type="page"/>
+      </w:r>
+    </w:p>
+    <w:p>
+      <w:pPr>
+        <w:rPr>
+          <w:lang w:val="en-US"/>
+        </w:rPr>
+      </w:pPr>
+      <w:r>
+        <w:rPr>
+          <w:lang w:val="en-US"/>
+        </w:rPr>
+        <w:lastRenderedPageBreak/>
+        <w:t xml:space="preserve">Now we have to use the key and the </w:t>
+      </w:r>
+      <w:proofErr w:type="spellStart"/>
+      <w:r>
+        <w:rPr>
+          <w:lang w:val="en-US"/>
+        </w:rPr>
+        <w:t>keystore</w:t>
+      </w:r>
+      <w:proofErr w:type="spellEnd"/>
+      <w:r>
+        <w:rPr>
+          <w:lang w:val="en-US"/>
+        </w:rPr>
+        <w:t xml:space="preserve"> we have created in the beginning. Go to the top where the module to be run is selected. Click to open the drop down menu and select Edit Configurations.</w:t>
+      </w:r>
+    </w:p>
+    <w:p>
+      <w:pPr>
+        <w:rPr>
+          <w:lang w:val="en-US"/>
+        </w:rPr>
+      </w:pPr>
       <w:r>
         <w:rPr>
           <w:noProof/>
           <w:lang w:val="en-US"/>
         </w:rPr>
-        <w:t xml:space="preserve"> </w:t>
-      </w:r>
-      <w:r>
-        <w:rPr>
-          <w:noProof/>
-          <w:lang w:val="en-US"/>
-        </w:rPr>
         <w:drawing>
-          <wp:inline distT="0" distB="0" distL="0" distR="0" wp14:anchorId="5DE17227" wp14:editId="2CE51830">
-            <wp:extent cx="5068007" cy="3181794"/>
+          <wp:inline distT="0" distB="0" distL="0" distR="0">
+            <wp:extent cx="3581400" cy="1600200"/>
             <wp:effectExtent l="0" t="0" r="0" b="0"/>
-            <wp:docPr id="6" name="Picture 6"/>
+            <wp:docPr id="7" name="Picture 7"/>
             <wp:cNvGraphicFramePr>
               <a:graphicFrameLocks xmlns:a="http://schemas.openxmlformats.org/drawingml/2006/main" noChangeAspect="1"/>
             </wp:cNvGraphicFramePr>
@@ -1052,7 +861,7 @@
               <a:graphicData uri="http://schemas.openxmlformats.org/drawingml/2006/picture">
                 <pic:pic xmlns:pic="http://schemas.openxmlformats.org/drawingml/2006/picture">
                   <pic:nvPicPr>
-                    <pic:cNvPr id="6" name="Generate_Signed_APK.PNG"/>
+                    <pic:cNvPr id="7" name="ShowMeConfig.jpg"/>
                     <pic:cNvPicPr/>
                   </pic:nvPicPr>
                   <pic:blipFill>
@@ -1070,7 +879,7 @@
                   <pic:spPr>
                     <a:xfrm>
                       <a:off x="0" y="0"/>
-                      <a:ext cx="5068007" cy="3181794"/>
+                      <a:ext cx="3581400" cy="1600200"/>
                     </a:xfrm>
                     <a:prstGeom prst="rect">
                       <a:avLst/>
@@ -1082,31 +891,98 @@
           </wp:inline>
         </w:drawing>
       </w:r>
-      <w:r>
-        <w:rPr>
-          <w:lang w:val="en-US"/>
-        </w:rPr>
-        <w:t xml:space="preserve"> </w:t>
-      </w:r>
-    </w:p>
-    <w:p>
-      <w:pPr>
-        <w:rPr>
-          <w:lang w:val="en-US"/>
-        </w:rPr>
-      </w:pPr>
-      <w:r>
-        <w:rPr>
-          <w:b/>
-          <w:lang w:val="en-US"/>
-        </w:rPr>
-        <w:t xml:space="preserve">Note: </w:t>
-      </w:r>
-      <w:r>
-        <w:rPr>
-          <w:lang w:val="en-US"/>
-        </w:rPr>
-        <w:t>Select both signature versions.</w:t>
+    </w:p>
+    <w:p>
+      <w:pPr>
+        <w:rPr>
+          <w:lang w:val="en-US"/>
+        </w:rPr>
+      </w:pPr>
+      <w:r>
+        <w:rPr>
+          <w:lang w:val="en-US"/>
+        </w:rPr>
+        <w:t>The following window should appear (see picture below).</w:t>
+      </w:r>
+    </w:p>
+    <w:p>
+      <w:pPr>
+        <w:rPr>
+          <w:lang w:val="en-US"/>
+        </w:rPr>
+      </w:pPr>
+      <w:r>
+        <w:rPr>
+          <w:noProof/>
+          <w:lang w:val="en-US"/>
+        </w:rPr>
+        <w:drawing>
+          <wp:inline distT="0" distB="0" distL="0" distR="0">
+            <wp:extent cx="5943600" cy="3980815"/>
+            <wp:effectExtent l="0" t="0" r="0" b="635"/>
+            <wp:docPr id="8" name="Picture 8"/>
+            <wp:cNvGraphicFramePr>
+              <a:graphicFrameLocks xmlns:a="http://schemas.openxmlformats.org/drawingml/2006/main" noChangeAspect="1"/>
+            </wp:cNvGraphicFramePr>
+            <a:graphic xmlns:a="http://schemas.openxmlformats.org/drawingml/2006/main">
+              <a:graphicData uri="http://schemas.openxmlformats.org/drawingml/2006/picture">
+                <pic:pic xmlns:pic="http://schemas.openxmlformats.org/drawingml/2006/picture">
+                  <pic:nvPicPr>
+                    <pic:cNvPr id="8" name="Config.PNG"/>
+                    <pic:cNvPicPr/>
+                  </pic:nvPicPr>
+                  <pic:blipFill>
+                    <a:blip r:embed="rId10">
+                      <a:extLst>
+                        <a:ext uri="{28A0092B-C50C-407E-A947-70E740481C1C}">
+                          <a14:useLocalDpi xmlns:a14="http://schemas.microsoft.com/office/drawing/2010/main" val="0"/>
+                        </a:ext>
+                      </a:extLst>
+                    </a:blip>
+                    <a:stretch>
+                      <a:fillRect/>
+                    </a:stretch>
+                  </pic:blipFill>
+                  <pic:spPr>
+                    <a:xfrm>
+                      <a:off x="0" y="0"/>
+                      <a:ext cx="5943600" cy="3980815"/>
+                    </a:xfrm>
+                    <a:prstGeom prst="rect">
+                      <a:avLst/>
+                    </a:prstGeom>
+                  </pic:spPr>
+                </pic:pic>
+              </a:graphicData>
+            </a:graphic>
+          </wp:inline>
+        </w:drawing>
+      </w:r>
+    </w:p>
+    <w:p>
+      <w:pPr>
+        <w:rPr>
+          <w:lang w:val="en-US"/>
+        </w:rPr>
+      </w:pPr>
+      <w:r>
+        <w:rPr>
+          <w:lang w:val="en-US"/>
+        </w:rPr>
+        <w:t>If there is no specified signing configuration the message circled in red should be visible. Click on the Fix button.</w:t>
+      </w:r>
+    </w:p>
+    <w:p>
+      <w:pPr>
+        <w:rPr>
+          <w:lang w:val="en-US"/>
+        </w:rPr>
+      </w:pPr>
+      <w:r>
+        <w:rPr>
+          <w:lang w:val="en-US"/>
+        </w:rPr>
+        <w:br w:type="page"/>
       </w:r>
     </w:p>
     <w:p>
@@ -1120,15 +996,327 @@
           <w:lang w:val="en-US"/>
         </w:rPr>
         <w:lastRenderedPageBreak/>
-        <w:t>When the process completes, you will find your signed APK in the destination folder you selected above. You may now distribute your signed APK through an app marketplace like the Google Play Store, or using the mechanism of your choice.</w:t>
-      </w:r>
-    </w:p>
-    <w:p>
-      <w:pPr>
-        <w:rPr>
-          <w:lang w:val="en-US"/>
-        </w:rPr>
-      </w:pPr>
+        <w:t xml:space="preserve">The Fix button should open the Project Structure window </w:t>
+      </w:r>
+      <w:r>
+        <w:rPr>
+          <w:lang w:val="en-US"/>
+        </w:rPr>
+        <w:t>on the Signing tab.</w:t>
+      </w:r>
+    </w:p>
+    <w:p>
+      <w:pPr>
+        <w:rPr>
+          <w:lang w:val="en-US"/>
+        </w:rPr>
+      </w:pPr>
+      <w:r>
+        <w:rPr>
+          <w:noProof/>
+          <w:lang w:val="en-US"/>
+        </w:rPr>
+        <w:drawing>
+          <wp:inline distT="0" distB="0" distL="0" distR="0">
+            <wp:extent cx="5943600" cy="5076190"/>
+            <wp:effectExtent l="0" t="0" r="0" b="0"/>
+            <wp:docPr id="9" name="Picture 9"/>
+            <wp:cNvGraphicFramePr>
+              <a:graphicFrameLocks xmlns:a="http://schemas.openxmlformats.org/drawingml/2006/main" noChangeAspect="1"/>
+            </wp:cNvGraphicFramePr>
+            <a:graphic xmlns:a="http://schemas.openxmlformats.org/drawingml/2006/main">
+              <a:graphicData uri="http://schemas.openxmlformats.org/drawingml/2006/picture">
+                <pic:pic xmlns:pic="http://schemas.openxmlformats.org/drawingml/2006/picture">
+                  <pic:nvPicPr>
+                    <pic:cNvPr id="9" name="SigningConfig.PNG"/>
+                    <pic:cNvPicPr/>
+                  </pic:nvPicPr>
+                  <pic:blipFill>
+                    <a:blip r:embed="rId11">
+                      <a:extLst>
+                        <a:ext uri="{28A0092B-C50C-407E-A947-70E740481C1C}">
+                          <a14:useLocalDpi xmlns:a14="http://schemas.microsoft.com/office/drawing/2010/main" val="0"/>
+                        </a:ext>
+                      </a:extLst>
+                    </a:blip>
+                    <a:stretch>
+                      <a:fillRect/>
+                    </a:stretch>
+                  </pic:blipFill>
+                  <pic:spPr>
+                    <a:xfrm>
+                      <a:off x="0" y="0"/>
+                      <a:ext cx="5943600" cy="5076190"/>
+                    </a:xfrm>
+                    <a:prstGeom prst="rect">
+                      <a:avLst/>
+                    </a:prstGeom>
+                  </pic:spPr>
+                </pic:pic>
+              </a:graphicData>
+            </a:graphic>
+          </wp:inline>
+        </w:drawing>
+      </w:r>
+    </w:p>
+    <w:p>
+      <w:pPr>
+        <w:rPr>
+          <w:lang w:val="en-US"/>
+        </w:rPr>
+      </w:pPr>
+      <w:r>
+        <w:rPr>
+          <w:lang w:val="en-US"/>
+        </w:rPr>
+        <w:t xml:space="preserve">Create new configuration. First, click on the green plus to add new configuration. Then, give the configuration a name. The rest is filling the Key </w:t>
+      </w:r>
+      <w:proofErr w:type="spellStart"/>
+      <w:r>
+        <w:rPr>
+          <w:lang w:val="en-US"/>
+        </w:rPr>
+        <w:t>Allias</w:t>
+      </w:r>
+      <w:proofErr w:type="spellEnd"/>
+      <w:r>
+        <w:rPr>
+          <w:lang w:val="en-US"/>
+        </w:rPr>
+        <w:t xml:space="preserve">, the Key Password, selecting the </w:t>
+      </w:r>
+      <w:proofErr w:type="spellStart"/>
+      <w:r>
+        <w:rPr>
+          <w:lang w:val="en-US"/>
+        </w:rPr>
+        <w:t>keystore</w:t>
+      </w:r>
+      <w:proofErr w:type="spellEnd"/>
+      <w:r>
+        <w:rPr>
+          <w:lang w:val="en-US"/>
+        </w:rPr>
+        <w:t xml:space="preserve"> file from the file system and providing the </w:t>
+      </w:r>
+      <w:proofErr w:type="spellStart"/>
+      <w:r>
+        <w:rPr>
+          <w:lang w:val="en-US"/>
+        </w:rPr>
+        <w:t>keystore</w:t>
+      </w:r>
+      <w:proofErr w:type="spellEnd"/>
+      <w:r>
+        <w:rPr>
+          <w:lang w:val="en-US"/>
+        </w:rPr>
+        <w:t xml:space="preserve"> password.</w:t>
+      </w:r>
+    </w:p>
+    <w:p>
+      <w:pPr>
+        <w:rPr>
+          <w:lang w:val="en-US"/>
+        </w:rPr>
+      </w:pPr>
+      <w:r>
+        <w:rPr>
+          <w:lang w:val="en-US"/>
+        </w:rPr>
+        <w:br w:type="page"/>
+      </w:r>
+    </w:p>
+    <w:p>
+      <w:pPr>
+        <w:rPr>
+          <w:lang w:val="en-US"/>
+        </w:rPr>
+      </w:pPr>
+      <w:r>
+        <w:rPr>
+          <w:lang w:val="en-US"/>
+        </w:rPr>
+        <w:lastRenderedPageBreak/>
+        <w:t xml:space="preserve">Navigate to the Build Types </w:t>
+      </w:r>
+      <w:proofErr w:type="gramStart"/>
+      <w:r>
+        <w:rPr>
+          <w:lang w:val="en-US"/>
+        </w:rPr>
+        <w:t>tab.</w:t>
+      </w:r>
+      <w:proofErr w:type="gramEnd"/>
+      <w:r>
+        <w:rPr>
+          <w:lang w:val="en-US"/>
+        </w:rPr>
+        <w:t xml:space="preserve"> Select the signing </w:t>
+      </w:r>
+      <w:proofErr w:type="spellStart"/>
+      <w:r>
+        <w:rPr>
+          <w:lang w:val="en-US"/>
+        </w:rPr>
+        <w:t>config</w:t>
+      </w:r>
+      <w:proofErr w:type="spellEnd"/>
+      <w:r>
+        <w:rPr>
+          <w:lang w:val="en-US"/>
+        </w:rPr>
+        <w:t>, that you just created. Click OK to save all the changes.</w:t>
+      </w:r>
+    </w:p>
+    <w:p>
+      <w:pPr>
+        <w:rPr>
+          <w:lang w:val="en-US"/>
+        </w:rPr>
+      </w:pPr>
+      <w:r>
+        <w:rPr>
+          <w:noProof/>
+          <w:lang w:val="en-US"/>
+        </w:rPr>
+        <w:drawing>
+          <wp:inline distT="0" distB="0" distL="0" distR="0">
+            <wp:extent cx="5943600" cy="5118100"/>
+            <wp:effectExtent l="0" t="0" r="0" b="6350"/>
+            <wp:docPr id="10" name="Picture 10"/>
+            <wp:cNvGraphicFramePr>
+              <a:graphicFrameLocks xmlns:a="http://schemas.openxmlformats.org/drawingml/2006/main" noChangeAspect="1"/>
+            </wp:cNvGraphicFramePr>
+            <a:graphic xmlns:a="http://schemas.openxmlformats.org/drawingml/2006/main">
+              <a:graphicData uri="http://schemas.openxmlformats.org/drawingml/2006/picture">
+                <pic:pic xmlns:pic="http://schemas.openxmlformats.org/drawingml/2006/picture">
+                  <pic:nvPicPr>
+                    <pic:cNvPr id="10" name="Select_SigningConfig.PNG"/>
+                    <pic:cNvPicPr/>
+                  </pic:nvPicPr>
+                  <pic:blipFill>
+                    <a:blip r:embed="rId12">
+                      <a:extLst>
+                        <a:ext uri="{28A0092B-C50C-407E-A947-70E740481C1C}">
+                          <a14:useLocalDpi xmlns:a14="http://schemas.microsoft.com/office/drawing/2010/main" val="0"/>
+                        </a:ext>
+                      </a:extLst>
+                    </a:blip>
+                    <a:stretch>
+                      <a:fillRect/>
+                    </a:stretch>
+                  </pic:blipFill>
+                  <pic:spPr>
+                    <a:xfrm>
+                      <a:off x="0" y="0"/>
+                      <a:ext cx="5943600" cy="5118100"/>
+                    </a:xfrm>
+                    <a:prstGeom prst="rect">
+                      <a:avLst/>
+                    </a:prstGeom>
+                  </pic:spPr>
+                </pic:pic>
+              </a:graphicData>
+            </a:graphic>
+          </wp:inline>
+        </w:drawing>
+      </w:r>
+    </w:p>
+    <w:p>
+      <w:pPr>
+        <w:rPr>
+          <w:lang w:val="en-US"/>
+        </w:rPr>
+      </w:pPr>
+      <w:r>
+        <w:rPr>
+          <w:lang w:val="en-US"/>
+        </w:rPr>
+        <w:t xml:space="preserve">After that Android Studio will trigger an automatic build. To be on the save side of things go to the Build menu and select Clean Project (this will delete all the builds). After cleaning is done you can click on the build icon </w:t>
+      </w:r>
+      <w:r>
+        <w:rPr>
+          <w:noProof/>
+          <w:lang w:val="en-US"/>
+        </w:rPr>
+        <w:drawing>
+          <wp:inline distT="0" distB="0" distL="0" distR="0">
+            <wp:extent cx="238158" cy="209579"/>
+            <wp:effectExtent l="0" t="0" r="9525" b="0"/>
+            <wp:docPr id="11" name="Picture 11"/>
+            <wp:cNvGraphicFramePr>
+              <a:graphicFrameLocks xmlns:a="http://schemas.openxmlformats.org/drawingml/2006/main" noChangeAspect="1"/>
+            </wp:cNvGraphicFramePr>
+            <a:graphic xmlns:a="http://schemas.openxmlformats.org/drawingml/2006/main">
+              <a:graphicData uri="http://schemas.openxmlformats.org/drawingml/2006/picture">
+                <pic:pic xmlns:pic="http://schemas.openxmlformats.org/drawingml/2006/picture">
+                  <pic:nvPicPr>
+                    <pic:cNvPr id="11" name="BuildIcon.PNG"/>
+                    <pic:cNvPicPr/>
+                  </pic:nvPicPr>
+                  <pic:blipFill>
+                    <a:blip r:embed="rId13">
+                      <a:extLst>
+                        <a:ext uri="{28A0092B-C50C-407E-A947-70E740481C1C}">
+                          <a14:useLocalDpi xmlns:a14="http://schemas.microsoft.com/office/drawing/2010/main" val="0"/>
+                        </a:ext>
+                      </a:extLst>
+                    </a:blip>
+                    <a:stretch>
+                      <a:fillRect/>
+                    </a:stretch>
+                  </pic:blipFill>
+                  <pic:spPr>
+                    <a:xfrm>
+                      <a:off x="0" y="0"/>
+                      <a:ext cx="238158" cy="209579"/>
+                    </a:xfrm>
+                    <a:prstGeom prst="rect">
+                      <a:avLst/>
+                    </a:prstGeom>
+                  </pic:spPr>
+                </pic:pic>
+              </a:graphicData>
+            </a:graphic>
+          </wp:inline>
+        </w:drawing>
+      </w:r>
+      <w:r>
+        <w:rPr>
+          <w:lang w:val="en-US"/>
+        </w:rPr>
+        <w:t xml:space="preserve"> or select Make Project from the Build menu.</w:t>
+      </w:r>
+    </w:p>
+    <w:p>
+      <w:pPr>
+        <w:rPr>
+          <w:lang w:val="en-US"/>
+        </w:rPr>
+      </w:pPr>
+      <w:r>
+        <w:rPr>
+          <w:lang w:val="en-US"/>
+        </w:rPr>
+        <w:t xml:space="preserve">The </w:t>
+      </w:r>
+      <w:proofErr w:type="spellStart"/>
+      <w:r>
+        <w:rPr>
+          <w:lang w:val="en-US"/>
+        </w:rPr>
+        <w:t>apk</w:t>
+      </w:r>
+      <w:proofErr w:type="spellEnd"/>
+      <w:r>
+        <w:rPr>
+          <w:lang w:val="en-US"/>
+        </w:rPr>
+        <w:t xml:space="preserve"> can be found in ProEP_AndroidApp\app\build\outputs\apk\release\app-release.apk.</w:t>
+      </w:r>
+      <w:bookmarkStart w:id="0" w:name="_GoBack"/>
+      <w:bookmarkEnd w:id="0"/>
     </w:p>
     <w:sectPr>
       <w:pgSz w:w="12240" w:h="15840"/>
@@ -2120,7 +2308,7 @@
 </file>
 
 <file path=customXml/itemProps1.xml><?xml version="1.0" encoding="utf-8"?>
-<ds:datastoreItem xmlns:ds="http://schemas.openxmlformats.org/officeDocument/2006/customXml" ds:itemID="{1B3318DD-9377-42C1-ADEE-092102C2AA70}">
+<ds:datastoreItem xmlns:ds="http://schemas.openxmlformats.org/officeDocument/2006/customXml" ds:itemID="{07ED75F4-BEAA-42DA-8678-554BEC44849D}">
   <ds:schemaRefs>
     <ds:schemaRef ds:uri="http://schemas.openxmlformats.org/officeDocument/2006/bibliography"/>
   </ds:schemaRefs>

</xml_diff>